<commit_message>
Update UC specification for UC Login
</commit_message>
<xml_diff>
--- a/02_Definition/01_Requirements/usecase-specification/DangNhapSpecification.docx
+++ b/02_Definition/01_Requirements/usecase-specification/DangNhapSpecification.docx
@@ -316,7 +316,7 @@
                 <w:sz w:val="19"/>
                 <w:szCs w:val="19"/>
               </w:rPr>
-              <w:t>Người</w:t>
+              <w:t>Nhân</w:t>
             </w:r>
             <w:proofErr w:type="spellEnd"/>
             <w:r>
@@ -327,7 +327,29 @@
                 <w:szCs w:val="19"/>
                 <w:lang w:val="vi-VN"/>
               </w:rPr>
-              <w:t xml:space="preserve"> quản lý</w:t>
+              <w:t xml:space="preserve"> viên quản lý chung cư </w:t>
+            </w:r>
+            <w:proofErr w:type="spellStart"/>
+            <w:r>
+              <w:rPr>
+                <w:rFonts w:ascii="Tahoma" w:eastAsia="Tahoma" w:hAnsi="Tahoma" w:cs="Tahoma"/>
+                <w:color w:val="000000"/>
+                <w:sz w:val="19"/>
+                <w:szCs w:val="19"/>
+                <w:lang w:val="vi-VN"/>
+              </w:rPr>
+              <w:t>Bluemoon</w:t>
+            </w:r>
+            <w:proofErr w:type="spellEnd"/>
+            <w:r>
+              <w:rPr>
+                <w:rFonts w:ascii="Tahoma" w:eastAsia="Tahoma" w:hAnsi="Tahoma" w:cs="Tahoma"/>
+                <w:color w:val="000000"/>
+                <w:sz w:val="19"/>
+                <w:szCs w:val="19"/>
+                <w:lang w:val="vi-VN"/>
+              </w:rPr>
+              <w:t xml:space="preserve"> (Tổ trưởng/Tổ phó, Kế toán)</w:t>
             </w:r>
           </w:p>
         </w:tc>
@@ -1826,113 +1848,35 @@
                     <w:rPr>
                       <w:sz w:val="19"/>
                       <w:szCs w:val="19"/>
+                      <w:lang w:val="vi-VN"/>
                     </w:rPr>
                   </w:pPr>
-                  <w:proofErr w:type="spellStart"/>
-                  <w:r>
-                    <w:rPr>
-                      <w:sz w:val="19"/>
-                      <w:szCs w:val="19"/>
-                    </w:rPr>
-                    <w:t>gọi</w:t>
-                  </w:r>
-                  <w:proofErr w:type="spellEnd"/>
-                  <w:r>
-                    <w:rPr>
-                      <w:sz w:val="19"/>
-                      <w:szCs w:val="19"/>
-                    </w:rPr>
-                    <w:t xml:space="preserve"> use case “</w:t>
-                  </w:r>
-                  <w:proofErr w:type="spellStart"/>
-                  <w:r>
-                    <w:rPr>
-                      <w:sz w:val="19"/>
-                      <w:szCs w:val="19"/>
-                    </w:rPr>
-                    <w:t>Tạo</w:t>
-                  </w:r>
-                  <w:proofErr w:type="spellEnd"/>
-                  <w:r>
-                    <w:rPr>
-                      <w:sz w:val="19"/>
-                      <w:szCs w:val="19"/>
-                    </w:rPr>
-                    <w:t xml:space="preserve"> menu” </w:t>
-                  </w:r>
-                  <w:proofErr w:type="spellStart"/>
-                  <w:r>
-                    <w:rPr>
-                      <w:sz w:val="19"/>
-                      <w:szCs w:val="19"/>
-                    </w:rPr>
-                    <w:t>kèm</w:t>
-                  </w:r>
-                  <w:proofErr w:type="spellEnd"/>
-                  <w:r>
-                    <w:rPr>
-                      <w:sz w:val="19"/>
-                      <w:szCs w:val="19"/>
-                    </w:rPr>
-                    <w:t xml:space="preserve"> email </w:t>
-                  </w:r>
-                  <w:proofErr w:type="spellStart"/>
-                  <w:r>
-                    <w:rPr>
-                      <w:sz w:val="19"/>
-                      <w:szCs w:val="19"/>
-                    </w:rPr>
-                    <w:t>của</w:t>
-                  </w:r>
-                  <w:proofErr w:type="spellEnd"/>
-                  <w:r>
-                    <w:rPr>
-                      <w:sz w:val="19"/>
-                      <w:szCs w:val="19"/>
-                    </w:rPr>
-                    <w:t xml:space="preserve"> </w:t>
-                  </w:r>
-                  <w:proofErr w:type="spellStart"/>
-                  <w:r>
-                    <w:rPr>
-                      <w:sz w:val="19"/>
-                      <w:szCs w:val="19"/>
-                    </w:rPr>
-                    <w:t>khách</w:t>
-                  </w:r>
-                  <w:proofErr w:type="spellEnd"/>
-                  <w:r>
-                    <w:rPr>
-                      <w:sz w:val="19"/>
-                      <w:szCs w:val="19"/>
-                    </w:rPr>
-                    <w:t xml:space="preserve"> </w:t>
-                  </w:r>
-                  <w:proofErr w:type="spellStart"/>
-                  <w:r>
-                    <w:rPr>
-                      <w:sz w:val="19"/>
-                      <w:szCs w:val="19"/>
-                    </w:rPr>
-                    <w:t>đăng</w:t>
-                  </w:r>
-                  <w:proofErr w:type="spellEnd"/>
-                  <w:r>
-                    <w:rPr>
-                      <w:sz w:val="19"/>
-                      <w:szCs w:val="19"/>
-                    </w:rPr>
-                    <w:t xml:space="preserve"> </w:t>
-                  </w:r>
-                  <w:proofErr w:type="spellStart"/>
-                  <w:r>
-                    <w:rPr>
-                      <w:sz w:val="19"/>
-                      <w:szCs w:val="19"/>
-                    </w:rPr>
-                    <w:t>nhập</w:t>
-                  </w:r>
-                  <w:proofErr w:type="spellEnd"/>
+                  <w:r>
+                    <w:rPr>
+                      <w:sz w:val="19"/>
+                      <w:szCs w:val="19"/>
+                      <w:lang w:val="vi-VN"/>
+                    </w:rPr>
+                    <w:t xml:space="preserve">hiển thị giao diện chính của phần mềm (tùy theo vai trò của </w:t>
+                  </w:r>
+                  <w:proofErr w:type="spellStart"/>
+                  <w:r>
+                    <w:rPr>
+                      <w:sz w:val="19"/>
+                      <w:szCs w:val="19"/>
+                      <w:lang w:val="vi-VN"/>
+                    </w:rPr>
+                    <w:t>actor</w:t>
+                  </w:r>
+                  <w:proofErr w:type="spellEnd"/>
+                  <w:r>
+                    <w:rPr>
+                      <w:sz w:val="19"/>
+                      <w:szCs w:val="19"/>
+                      <w:lang w:val="vi-VN"/>
+                    </w:rPr>
+                    <w:t xml:space="preserve"> trong hệ thống)</w:t>
+                  </w:r>
                 </w:p>
               </w:tc>
             </w:tr>
@@ -3902,111 +3846,32 @@
                       <w:szCs w:val="19"/>
                     </w:rPr>
                   </w:pPr>
-                  <w:proofErr w:type="spellStart"/>
-                  <w:r>
-                    <w:rPr>
-                      <w:sz w:val="19"/>
-                      <w:szCs w:val="19"/>
-                    </w:rPr>
-                    <w:t>gọi</w:t>
-                  </w:r>
-                  <w:proofErr w:type="spellEnd"/>
-                  <w:r>
-                    <w:rPr>
-                      <w:sz w:val="19"/>
-                      <w:szCs w:val="19"/>
-                    </w:rPr>
-                    <w:t xml:space="preserve"> use case “</w:t>
-                  </w:r>
-                  <w:proofErr w:type="spellStart"/>
-                  <w:r>
-                    <w:rPr>
-                      <w:sz w:val="19"/>
-                      <w:szCs w:val="19"/>
-                    </w:rPr>
-                    <w:t>Tạo</w:t>
-                  </w:r>
-                  <w:proofErr w:type="spellEnd"/>
-                  <w:r>
-                    <w:rPr>
-                      <w:sz w:val="19"/>
-                      <w:szCs w:val="19"/>
-                    </w:rPr>
-                    <w:t xml:space="preserve"> menu” </w:t>
-                  </w:r>
-                  <w:proofErr w:type="spellStart"/>
-                  <w:r>
-                    <w:rPr>
-                      <w:sz w:val="19"/>
-                      <w:szCs w:val="19"/>
-                    </w:rPr>
-                    <w:t>kèm</w:t>
-                  </w:r>
-                  <w:proofErr w:type="spellEnd"/>
-                  <w:r>
-                    <w:rPr>
-                      <w:sz w:val="19"/>
-                      <w:szCs w:val="19"/>
-                    </w:rPr>
-                    <w:t xml:space="preserve"> email </w:t>
-                  </w:r>
-                  <w:proofErr w:type="spellStart"/>
-                  <w:r>
-                    <w:rPr>
-                      <w:sz w:val="19"/>
-                      <w:szCs w:val="19"/>
-                    </w:rPr>
-                    <w:t>của</w:t>
-                  </w:r>
-                  <w:proofErr w:type="spellEnd"/>
-                  <w:r>
-                    <w:rPr>
-                      <w:sz w:val="19"/>
-                      <w:szCs w:val="19"/>
-                    </w:rPr>
-                    <w:t xml:space="preserve"> </w:t>
-                  </w:r>
-                  <w:proofErr w:type="spellStart"/>
-                  <w:r>
-                    <w:rPr>
-                      <w:sz w:val="19"/>
-                      <w:szCs w:val="19"/>
-                    </w:rPr>
-                    <w:t>khách</w:t>
-                  </w:r>
-                  <w:proofErr w:type="spellEnd"/>
-                  <w:r>
-                    <w:rPr>
-                      <w:sz w:val="19"/>
-                      <w:szCs w:val="19"/>
-                    </w:rPr>
-                    <w:t xml:space="preserve"> </w:t>
-                  </w:r>
-                  <w:proofErr w:type="spellStart"/>
-                  <w:r>
-                    <w:rPr>
-                      <w:sz w:val="19"/>
-                      <w:szCs w:val="19"/>
-                    </w:rPr>
-                    <w:t>đăng</w:t>
-                  </w:r>
-                  <w:proofErr w:type="spellEnd"/>
-                  <w:r>
-                    <w:rPr>
-                      <w:sz w:val="19"/>
-                      <w:szCs w:val="19"/>
-                    </w:rPr>
-                    <w:t xml:space="preserve"> </w:t>
-                  </w:r>
-                  <w:proofErr w:type="spellStart"/>
-                  <w:r>
-                    <w:rPr>
-                      <w:sz w:val="19"/>
-                      <w:szCs w:val="19"/>
-                    </w:rPr>
-                    <w:t>nhập</w:t>
-                  </w:r>
-                  <w:proofErr w:type="spellEnd"/>
+                  <w:r>
+                    <w:rPr>
+                      <w:sz w:val="19"/>
+                      <w:szCs w:val="19"/>
+                      <w:lang w:val="vi-VN"/>
+                    </w:rPr>
+                    <w:t xml:space="preserve">hiển thị giao diện chính của phần mềm (tùy theo vai trò của </w:t>
+                  </w:r>
+                  <w:proofErr w:type="spellStart"/>
+                  <w:r>
+                    <w:rPr>
+                      <w:sz w:val="19"/>
+                      <w:szCs w:val="19"/>
+                      <w:lang w:val="vi-VN"/>
+                    </w:rPr>
+                    <w:t>actor</w:t>
+                  </w:r>
+                  <w:proofErr w:type="spellEnd"/>
+                  <w:r>
+                    <w:rPr>
+                      <w:sz w:val="19"/>
+                      <w:szCs w:val="19"/>
+                      <w:lang w:val="vi-VN"/>
+                    </w:rPr>
+                    <w:t xml:space="preserve"> trong hệ thống)</w:t>
+                  </w:r>
                 </w:p>
               </w:tc>
             </w:tr>
@@ -5715,6 +5580,7 @@
   <w:style w:type="character" w:default="1" w:styleId="Phngmcinhcuaoanvn">
     <w:name w:val="Default Paragraph Font"/>
     <w:uiPriority w:val="1"/>
+    <w:semiHidden/>
     <w:unhideWhenUsed/>
   </w:style>
   <w:style w:type="table" w:default="1" w:styleId="BangThngthng">

</xml_diff>

<commit_message>
Update specification for UC login
</commit_message>
<xml_diff>
--- a/02_Definition/01_Requirements/usecase-specification/DangNhapSpecification.docx
+++ b/02_Definition/01_Requirements/usecase-specification/DangNhapSpecification.docx
@@ -1462,7 +1462,33 @@
                       <w:szCs w:val="19"/>
                       <w:lang w:val="vi-VN"/>
                     </w:rPr>
-                    <w:t>kiểm tra xem khách đã nhập các trường bắt buộc nhập hay chưa</w:t>
+                    <w:t>kiểm tra xem</w:t>
+                  </w:r>
+                  <w:r>
+                    <w:rPr>
+                      <w:sz w:val="19"/>
+                      <w:szCs w:val="19"/>
+                      <w:lang w:val="vi-VN"/>
+                    </w:rPr>
+                    <w:t xml:space="preserve"> </w:t>
+                  </w:r>
+                  <w:proofErr w:type="spellStart"/>
+                  <w:r>
+                    <w:rPr>
+                      <w:sz w:val="19"/>
+                      <w:szCs w:val="19"/>
+                      <w:lang w:val="vi-VN"/>
+                    </w:rPr>
+                    <w:t>user</w:t>
+                  </w:r>
+                  <w:proofErr w:type="spellEnd"/>
+                  <w:r>
+                    <w:rPr>
+                      <w:sz w:val="19"/>
+                      <w:szCs w:val="19"/>
+                      <w:lang w:val="vi-VN"/>
+                    </w:rPr>
+                    <w:t xml:space="preserve"> đã nhập các trường bắt buộc nhập hay chưa</w:t>
                   </w:r>
                 </w:p>
               </w:tc>
@@ -1677,15 +1703,13 @@
                     </w:rPr>
                     <w:t xml:space="preserve"> do </w:t>
                   </w:r>
-                  <w:proofErr w:type="spellStart"/>
-                  <w:r>
-                    <w:rPr>
-                      <w:sz w:val="19"/>
-                      <w:szCs w:val="19"/>
-                    </w:rPr>
-                    <w:t>khách</w:t>
-                  </w:r>
-                  <w:proofErr w:type="spellEnd"/>
+                  <w:r>
+                    <w:rPr>
+                      <w:sz w:val="19"/>
+                      <w:szCs w:val="19"/>
+                    </w:rPr>
+                    <w:t>user</w:t>
+                  </w:r>
                   <w:r>
                     <w:rPr>
                       <w:sz w:val="19"/>
@@ -3320,7 +3344,7 @@
                       <w:sz w:val="19"/>
                       <w:szCs w:val="19"/>
                     </w:rPr>
-                    <w:t>7c1.</w:t>
+                    <w:t>7c.</w:t>
                   </w:r>
                 </w:p>
               </w:tc>
@@ -3760,118 +3784,6 @@
                     <w:t>khẩu</w:t>
                   </w:r>
                   <w:proofErr w:type="spellEnd"/>
-                </w:p>
-              </w:tc>
-            </w:tr>
-            <w:tr>
-              <w:tc>
-                <w:tcPr>
-                  <w:tcW w:w="651" w:type="dxa"/>
-                </w:tcPr>
-                <w:p>
-                  <w:pPr>
-                    <w:spacing w:after="40"/>
-                    <w:ind w:left="113"/>
-                    <w:jc w:val="center"/>
-                    <w:rPr>
-                      <w:sz w:val="19"/>
-                      <w:szCs w:val="19"/>
-                    </w:rPr>
-                  </w:pPr>
-                  <w:r>
-                    <w:rPr>
-                      <w:sz w:val="19"/>
-                      <w:szCs w:val="19"/>
-                    </w:rPr>
-                    <w:t>7c2.</w:t>
-                  </w:r>
-                </w:p>
-              </w:tc>
-              <w:tc>
-                <w:tcPr>
-                  <w:tcW w:w="1645" w:type="dxa"/>
-                  <w:tcBorders>
-                    <w:right w:val="nil"/>
-                  </w:tcBorders>
-                </w:tcPr>
-                <w:p>
-                  <w:pPr>
-                    <w:widowControl w:val="0"/>
-                    <w:ind w:left="113"/>
-                    <w:rPr>
-                      <w:sz w:val="19"/>
-                      <w:szCs w:val="19"/>
-                    </w:rPr>
-                  </w:pPr>
-                  <w:proofErr w:type="spellStart"/>
-                  <w:r>
-                    <w:rPr>
-                      <w:sz w:val="19"/>
-                      <w:szCs w:val="19"/>
-                    </w:rPr>
-                    <w:t>Hệ</w:t>
-                  </w:r>
-                  <w:proofErr w:type="spellEnd"/>
-                  <w:r>
-                    <w:rPr>
-                      <w:sz w:val="19"/>
-                      <w:szCs w:val="19"/>
-                    </w:rPr>
-                    <w:t xml:space="preserve"> </w:t>
-                  </w:r>
-                  <w:proofErr w:type="spellStart"/>
-                  <w:r>
-                    <w:rPr>
-                      <w:sz w:val="19"/>
-                      <w:szCs w:val="19"/>
-                    </w:rPr>
-                    <w:t>thống</w:t>
-                  </w:r>
-                  <w:proofErr w:type="spellEnd"/>
-                </w:p>
-              </w:tc>
-              <w:tc>
-                <w:tcPr>
-                  <w:tcW w:w="4112" w:type="dxa"/>
-                  <w:tcBorders>
-                    <w:left w:val="nil"/>
-                  </w:tcBorders>
-                </w:tcPr>
-                <w:p>
-                  <w:pPr>
-                    <w:widowControl w:val="0"/>
-                    <w:ind w:left="113"/>
-                    <w:rPr>
-                      <w:sz w:val="19"/>
-                      <w:szCs w:val="19"/>
-                    </w:rPr>
-                  </w:pPr>
-                  <w:r>
-                    <w:rPr>
-                      <w:sz w:val="19"/>
-                      <w:szCs w:val="19"/>
-                      <w:lang w:val="vi-VN"/>
-                    </w:rPr>
-                    <w:t xml:space="preserve">hiển thị giao diện chính của phần mềm (tùy theo vai trò của </w:t>
-                  </w:r>
-                  <w:proofErr w:type="spellStart"/>
-                  <w:r>
-                    <w:rPr>
-                      <w:sz w:val="19"/>
-                      <w:szCs w:val="19"/>
-                      <w:lang w:val="vi-VN"/>
-                    </w:rPr>
-                    <w:t>actor</w:t>
-                  </w:r>
-                  <w:proofErr w:type="spellEnd"/>
-                  <w:r>
-                    <w:rPr>
-                      <w:sz w:val="19"/>
-                      <w:szCs w:val="19"/>
-                      <w:lang w:val="vi-VN"/>
-                    </w:rPr>
-                    <w:t xml:space="preserve"> trong hệ thống)</w:t>
-                  </w:r>
                 </w:p>
               </w:tc>
             </w:tr>
@@ -3892,6 +3804,7 @@
                 <w:color w:val="000000"/>
                 <w:sz w:val="19"/>
                 <w:szCs w:val="19"/>
+                <w:lang w:val="vi-VN"/>
               </w:rPr>
             </w:pPr>
           </w:p>

</xml_diff>